<commit_message>
Message without static -- step 2
</commit_message>
<xml_diff>
--- a/Wiki/@TSmatch Wiki/Описание архитектуры работы с сообщениями Message.docx
+++ b/Wiki/@TSmatch Wiki/Описание архитектуры работы с сообщениями Message.docx
@@ -42,7 +42,10 @@
         <w:t>v</w:t>
       </w:r>
       <w:r>
-        <w:t>1.0.2 6.10.2017</w:t>
+        <w:t>1.0.2 8</w:t>
+      </w:r>
+      <w:r>
+        <w:t>.10.2017</w:t>
       </w:r>
     </w:p>
     <w:p>
@@ -73,6 +76,18 @@
           <w:numId w:val="1"/>
         </w:numPr>
       </w:pPr>
+      <w:proofErr w:type="spellStart"/>
+      <w:r>
+        <w:rPr>
+          <w:b/>
+          <w:u w:val="single"/>
+        </w:rPr>
+        <w:t>Логирование</w:t>
+      </w:r>
+      <w:proofErr w:type="spellEnd"/>
+      <w:r>
+        <w:t xml:space="preserve">: </w:t>
+      </w:r>
       <w:r>
         <w:t xml:space="preserve">Обеспечена запись в </w:t>
       </w:r>
@@ -145,7 +160,15 @@
         <w:t xml:space="preserve">. </w:t>
       </w:r>
       <w:r>
-        <w:t xml:space="preserve">Настройка конфигурации логирования в </w:t>
+        <w:t xml:space="preserve">Настройка конфигурации </w:t>
+      </w:r>
+      <w:proofErr w:type="spellStart"/>
+      <w:r>
+        <w:t>логирования</w:t>
+      </w:r>
+      <w:proofErr w:type="spellEnd"/>
+      <w:r>
+        <w:t xml:space="preserve"> в </w:t>
       </w:r>
       <w:r>
         <w:rPr>
@@ -162,6 +185,7 @@
         </w:rPr>
         <w:t>.</w:t>
       </w:r>
+      <w:proofErr w:type="spellStart"/>
       <w:r>
         <w:rPr>
           <w:b/>
@@ -170,6 +194,7 @@
         </w:rPr>
         <w:t>confid</w:t>
       </w:r>
+      <w:proofErr w:type="spellEnd"/>
       <w:r>
         <w:t xml:space="preserve">. </w:t>
       </w:r>
@@ -199,44 +224,65 @@
       </w:pPr>
       <w:r>
         <w:rPr>
+          <w:b/>
+          <w:u w:val="single"/>
           <w:lang w:val="en-US"/>
         </w:rPr>
         <w:t>Multilanguage</w:t>
       </w:r>
       <w:r>
-        <w:t xml:space="preserve"> </w:t>
-      </w:r>
-      <w:r>
-        <w:rPr>
+        <w:rPr>
+          <w:b/>
+          <w:u w:val="single"/>
+        </w:rPr>
+        <w:t xml:space="preserve"> </w:t>
+      </w:r>
+      <w:r>
+        <w:rPr>
+          <w:b/>
+          <w:u w:val="single"/>
           <w:lang w:val="en-US"/>
         </w:rPr>
         <w:t>support</w:t>
       </w:r>
       <w:r>
-        <w:t xml:space="preserve"> </w:t>
-      </w:r>
-      <w:r>
-        <w:t>–</w:t>
-      </w:r>
-      <w:r>
-        <w:t xml:space="preserve"> </w:t>
-      </w:r>
-      <w:r>
-        <w:t xml:space="preserve">сейчас работают языка русский и английский, но налаженная система редактирования ресурсных файлов </w:t>
-      </w:r>
-      <w:r>
         <w:rPr>
           <w:b/>
+          <w:u w:val="single"/>
+        </w:rPr>
+        <w:t>:</w:t>
+      </w:r>
+      <w:r>
+        <w:t xml:space="preserve"> </w:t>
+      </w:r>
+      <w:r>
+        <w:t>сейчас работают языка русский и английский</w:t>
+      </w:r>
+      <w:r>
+        <w:t xml:space="preserve"> </w:t>
+      </w:r>
+      <w:r>
+        <w:t>языки</w:t>
+      </w:r>
+      <w:r>
+        <w:t xml:space="preserve">, но налаженная система редактирования ресурсных файлов </w:t>
+      </w:r>
+      <w:proofErr w:type="spellStart"/>
+      <w:r>
+        <w:rPr>
+          <w:b/>
           <w:lang w:val="en-US"/>
         </w:rPr>
         <w:t>TSmatchMsg</w:t>
       </w:r>
+      <w:proofErr w:type="spellEnd"/>
       <w:r>
         <w:rPr>
           <w:b/>
         </w:rPr>
         <w:t>.</w:t>
       </w:r>
+      <w:proofErr w:type="spellStart"/>
       <w:r>
         <w:rPr>
           <w:b/>
@@ -244,6 +290,7 @@
         </w:rPr>
         <w:t>resx</w:t>
       </w:r>
+      <w:proofErr w:type="spellEnd"/>
       <w:r>
         <w:t xml:space="preserve"> </w:t>
       </w:r>
@@ -305,6 +352,16 @@
         </w:numPr>
       </w:pPr>
       <w:r>
+        <w:rPr>
+          <w:b/>
+          <w:u w:val="single"/>
+        </w:rPr>
+        <w:t>Архитектура:</w:t>
+      </w:r>
+      <w:r>
+        <w:t xml:space="preserve"> </w:t>
+      </w:r>
+      <w:r>
         <w:t>Диаграмма ниже показывает общую схему работы:</w:t>
       </w:r>
     </w:p>
@@ -325,12 +382,14 @@
       <w:r>
         <w:t xml:space="preserve">с параметрами: </w:t>
       </w:r>
+      <w:proofErr w:type="spellStart"/>
       <w:r>
         <w:rPr>
           <w:lang w:val="en-US"/>
         </w:rPr>
         <w:t>Msg</w:t>
       </w:r>
+      <w:proofErr w:type="spellEnd"/>
       <w:r>
         <w:t>.</w:t>
       </w:r>
@@ -349,36 +408,44 @@
         </w:rPr>
         <w:t>text</w:t>
       </w:r>
+      <w:proofErr w:type="gramStart"/>
       <w:r>
         <w:t>”,</w:t>
       </w:r>
+      <w:proofErr w:type="spellStart"/>
       <w:r>
         <w:rPr>
           <w:lang w:val="en-US"/>
         </w:rPr>
         <w:t>arg</w:t>
       </w:r>
+      <w:proofErr w:type="spellEnd"/>
+      <w:proofErr w:type="gramEnd"/>
       <w:r>
         <w:t xml:space="preserve">1, </w:t>
       </w:r>
+      <w:proofErr w:type="spellStart"/>
       <w:r>
         <w:rPr>
           <w:lang w:val="en-US"/>
         </w:rPr>
         <w:t>arg</w:t>
       </w:r>
+      <w:proofErr w:type="spellEnd"/>
       <w:r>
         <w:t>2)</w:t>
       </w:r>
       <w:r>
         <w:t xml:space="preserve">, </w:t>
       </w:r>
+      <w:proofErr w:type="spellStart"/>
       <w:r>
         <w:rPr>
           <w:lang w:val="en-US"/>
         </w:rPr>
         <w:t>Msg</w:t>
       </w:r>
+      <w:proofErr w:type="spellEnd"/>
       <w:r>
         <w:t>.</w:t>
       </w:r>
@@ -409,21 +476,25 @@
       <w:r>
         <w:t xml:space="preserve"> </w:t>
       </w:r>
+      <w:proofErr w:type="spellStart"/>
       <w:r>
         <w:rPr>
           <w:lang w:val="en-US"/>
         </w:rPr>
         <w:t>Msg</w:t>
       </w:r>
+      <w:proofErr w:type="spellEnd"/>
       <w:r>
         <w:t>.</w:t>
       </w:r>
+      <w:proofErr w:type="spellStart"/>
       <w:r>
         <w:rPr>
           <w:lang w:val="en-US"/>
         </w:rPr>
         <w:t>i</w:t>
       </w:r>
+      <w:proofErr w:type="spellEnd"/>
       <w:r>
         <w:t>(“</w:t>
       </w:r>
@@ -502,8 +573,13 @@
       <w:r>
         <w:t>’</w:t>
       </w:r>
-      <w:r>
-        <w:t xml:space="preserve">ов, остановка недопустима, поэтому модуль </w:t>
+      <w:proofErr w:type="spellStart"/>
+      <w:r>
+        <w:t>ов</w:t>
+      </w:r>
+      <w:proofErr w:type="spellEnd"/>
+      <w:r>
+        <w:t xml:space="preserve">, остановка недопустима, поэтому модуль </w:t>
       </w:r>
       <w:r>
         <w:rPr>
@@ -613,9 +689,11 @@
       <w:r>
         <w:t>’</w:t>
       </w:r>
+      <w:proofErr w:type="spellStart"/>
       <w:r>
         <w:t>ов</w:t>
       </w:r>
+      <w:proofErr w:type="spellEnd"/>
       <w:r>
         <w:t xml:space="preserve"> </w:t>
       </w:r>
@@ -652,12 +730,14 @@
       <w:r>
         <w:t xml:space="preserve">позволяет при помощи метода </w:t>
       </w:r>
+      <w:proofErr w:type="spellStart"/>
       <w:r>
         <w:rPr>
           <w:lang w:val="en-US"/>
         </w:rPr>
         <w:t>GetText</w:t>
       </w:r>
+      <w:proofErr w:type="spellEnd"/>
       <w:r>
         <w:t>, получить диагностический текст и данные параметров сообщения.</w:t>
       </w:r>
@@ -697,7 +777,7 @@
             <v:path o:extrusionok="f" gradientshapeok="t" o:connecttype="rect"/>
             <o:lock v:ext="edit" aspectratio="t"/>
           </v:shapetype>
-          <v:shape id="_x0000_i1035" type="#_x0000_t75" style="width:467.25pt;height:263.25pt" o:bordertopcolor="this" o:borderleftcolor="this" o:borderbottomcolor="this" o:borderrightcolor="this">
+          <v:shape id="_x0000_i1025" type="#_x0000_t75" style="width:467.25pt;height:263.25pt" o:bordertopcolor="this" o:borderleftcolor="this" o:borderbottomcolor="this" o:borderrightcolor="this">
             <v:imagedata r:id="rId5" o:title="Слайд1"/>
             <w10:bordertop type="single" width="4" shadow="t"/>
             <w10:borderleft type="single" width="4" shadow="t"/>
@@ -725,8 +805,16 @@
         <w:rPr>
           <w:highlight w:val="red"/>
         </w:rPr>
-        <w:t>_UT_Mill</w:t>
-      </w:r>
+        <w:t>_</w:t>
+      </w:r>
+      <w:proofErr w:type="spellStart"/>
+      <w:r>
+        <w:rPr>
+          <w:highlight w:val="red"/>
+        </w:rPr>
+        <w:t>UT_Mill</w:t>
+      </w:r>
+      <w:proofErr w:type="spellEnd"/>
       <w:r>
         <w:t xml:space="preserve"> </w:t>
       </w:r>
@@ -754,12 +842,14 @@
       <w:r>
         <w:t xml:space="preserve">как это делается сейчас в тексте ниже, а при необходимости вернуться в тестируемый модуль после диагностического сообщения </w:t>
       </w:r>
+      <w:proofErr w:type="spellStart"/>
       <w:r>
         <w:rPr>
           <w:lang w:val="en-US"/>
         </w:rPr>
         <w:t>Msg</w:t>
       </w:r>
+      <w:proofErr w:type="spellEnd"/>
       <w:r>
         <w:t>.</w:t>
       </w:r>
@@ -775,12 +865,14 @@
       <w:r>
         <w:t xml:space="preserve">или </w:t>
       </w:r>
+      <w:proofErr w:type="spellStart"/>
       <w:r>
         <w:rPr>
           <w:lang w:val="en-US"/>
         </w:rPr>
         <w:t>Msg</w:t>
       </w:r>
+      <w:proofErr w:type="spellEnd"/>
       <w:r>
         <w:t>.</w:t>
       </w:r>
@@ -794,7 +886,11 @@
         <w:t xml:space="preserve">, </w:t>
       </w:r>
       <w:r>
-        <w:t xml:space="preserve">просто складывать текст сообщения в стек и возвращать управление. </w:t>
+        <w:t xml:space="preserve">просто складывать текст </w:t>
+      </w:r>
+      <w:r>
+        <w:lastRenderedPageBreak/>
+        <w:t xml:space="preserve">сообщения в стек и возвращать управление. </w:t>
       </w:r>
       <w:r>
         <w:rPr>
@@ -853,6 +949,7 @@
         </w:rPr>
         <w:t>_</w:t>
       </w:r>
+      <w:proofErr w:type="gramStart"/>
       <w:r>
         <w:rPr>
           <w:highlight w:val="yellow"/>
@@ -866,6 +963,7 @@
         </w:rPr>
         <w:t>._</w:t>
       </w:r>
+      <w:proofErr w:type="gramEnd"/>
       <w:r>
         <w:rPr>
           <w:highlight w:val="yellow"/>
@@ -916,7 +1014,6 @@
         <w:pStyle w:val="a3"/>
       </w:pPr>
       <w:r>
-        <w:lastRenderedPageBreak/>
         <w:t xml:space="preserve">Сейчас </w:t>
       </w:r>
       <w:r>
@@ -986,12 +1083,14 @@
       <w:r>
         <w:t xml:space="preserve">И это только по </w:t>
       </w:r>
+      <w:proofErr w:type="spellStart"/>
       <w:r>
         <w:rPr>
           <w:lang w:val="en-US"/>
         </w:rPr>
         <w:t>Msg</w:t>
       </w:r>
+      <w:proofErr w:type="spellEnd"/>
       <w:r>
         <w:t>.</w:t>
       </w:r>
@@ -1007,8 +1106,6 @@
       <w:r>
         <w:t>по единственному модулю</w:t>
       </w:r>
-      <w:bookmarkStart w:id="0" w:name="_GoBack"/>
-      <w:bookmarkEnd w:id="0"/>
       <w:r>
         <w:t xml:space="preserve"> и лишь по двум языкам! </w:t>
       </w:r>
@@ -1140,7 +1237,63 @@
           <w:szCs w:val="19"/>
           <w:lang w:eastAsia="ru-RU"/>
         </w:rPr>
-        <w:t>/чтобы посмотреть, как выглядит MessageBox, но с Assert.Fault по Msg.FOK(), используй</w:t>
+        <w:t xml:space="preserve">/чтобы посмотреть, как выглядит MessageBox, но с </w:t>
+      </w:r>
+      <w:proofErr w:type="spellStart"/>
+      <w:r>
+        <w:rPr>
+          <w:rFonts w:ascii="Consolas" w:hAnsi="Consolas" w:cs="Consolas"/>
+          <w:color w:val="008000"/>
+          <w:sz w:val="19"/>
+          <w:szCs w:val="19"/>
+          <w:lang w:eastAsia="ru-RU"/>
+        </w:rPr>
+        <w:t>Assert.Fault</w:t>
+      </w:r>
+      <w:proofErr w:type="spellEnd"/>
+      <w:r>
+        <w:rPr>
+          <w:rFonts w:ascii="Consolas" w:hAnsi="Consolas" w:cs="Consolas"/>
+          <w:color w:val="008000"/>
+          <w:sz w:val="19"/>
+          <w:szCs w:val="19"/>
+          <w:lang w:eastAsia="ru-RU"/>
+        </w:rPr>
+        <w:t xml:space="preserve"> по </w:t>
+      </w:r>
+      <w:proofErr w:type="spellStart"/>
+      <w:proofErr w:type="gramStart"/>
+      <w:r>
+        <w:rPr>
+          <w:rFonts w:ascii="Consolas" w:hAnsi="Consolas" w:cs="Consolas"/>
+          <w:color w:val="008000"/>
+          <w:sz w:val="19"/>
+          <w:szCs w:val="19"/>
+          <w:lang w:eastAsia="ru-RU"/>
+        </w:rPr>
+        <w:t>Msg.FOK</w:t>
+      </w:r>
+      <w:proofErr w:type="spellEnd"/>
+      <w:r>
+        <w:rPr>
+          <w:rFonts w:ascii="Consolas" w:hAnsi="Consolas" w:cs="Consolas"/>
+          <w:color w:val="008000"/>
+          <w:sz w:val="19"/>
+          <w:szCs w:val="19"/>
+          <w:lang w:eastAsia="ru-RU"/>
+        </w:rPr>
+        <w:t>(</w:t>
+      </w:r>
+      <w:proofErr w:type="gramEnd"/>
+      <w:r>
+        <w:rPr>
+          <w:rFonts w:ascii="Consolas" w:hAnsi="Consolas" w:cs="Consolas"/>
+          <w:color w:val="008000"/>
+          <w:sz w:val="19"/>
+          <w:szCs w:val="19"/>
+          <w:lang w:eastAsia="ru-RU"/>
+        </w:rPr>
+        <w:t>), используй</w:t>
       </w:r>
     </w:p>
     <w:p>
@@ -1166,7 +1319,63 @@
           <w:szCs w:val="19"/>
           <w:lang w:val="en-US" w:eastAsia="ru-RU"/>
         </w:rPr>
-        <w:t>//var U = new UT_TSmatch._UT_Msg(true);</w:t>
+        <w:t>//</w:t>
+      </w:r>
+      <w:proofErr w:type="spellStart"/>
+      <w:r>
+        <w:rPr>
+          <w:rFonts w:ascii="Consolas" w:hAnsi="Consolas" w:cs="Consolas"/>
+          <w:color w:val="008000"/>
+          <w:sz w:val="19"/>
+          <w:szCs w:val="19"/>
+          <w:lang w:val="en-US" w:eastAsia="ru-RU"/>
+        </w:rPr>
+        <w:t>var</w:t>
+      </w:r>
+      <w:proofErr w:type="spellEnd"/>
+      <w:r>
+        <w:rPr>
+          <w:rFonts w:ascii="Consolas" w:hAnsi="Consolas" w:cs="Consolas"/>
+          <w:color w:val="008000"/>
+          <w:sz w:val="19"/>
+          <w:szCs w:val="19"/>
+          <w:lang w:val="en-US" w:eastAsia="ru-RU"/>
+        </w:rPr>
+        <w:t xml:space="preserve"> U = new UT_</w:t>
+      </w:r>
+      <w:proofErr w:type="gramStart"/>
+      <w:r>
+        <w:rPr>
+          <w:rFonts w:ascii="Consolas" w:hAnsi="Consolas" w:cs="Consolas"/>
+          <w:color w:val="008000"/>
+          <w:sz w:val="19"/>
+          <w:szCs w:val="19"/>
+          <w:lang w:val="en-US" w:eastAsia="ru-RU"/>
+        </w:rPr>
+        <w:t>TSmatch._</w:t>
+      </w:r>
+      <w:proofErr w:type="spellStart"/>
+      <w:proofErr w:type="gramEnd"/>
+      <w:r>
+        <w:rPr>
+          <w:rFonts w:ascii="Consolas" w:hAnsi="Consolas" w:cs="Consolas"/>
+          <w:color w:val="008000"/>
+          <w:sz w:val="19"/>
+          <w:szCs w:val="19"/>
+          <w:lang w:val="en-US" w:eastAsia="ru-RU"/>
+        </w:rPr>
+        <w:t>UT_Msg</w:t>
+      </w:r>
+      <w:proofErr w:type="spellEnd"/>
+      <w:r>
+        <w:rPr>
+          <w:rFonts w:ascii="Consolas" w:hAnsi="Consolas" w:cs="Consolas"/>
+          <w:color w:val="008000"/>
+          <w:sz w:val="19"/>
+          <w:szCs w:val="19"/>
+          <w:lang w:val="en-US" w:eastAsia="ru-RU"/>
+        </w:rPr>
+        <w:t>(true);</w:t>
       </w:r>
     </w:p>
     <w:p>
@@ -1201,6 +1410,7 @@
         </w:rPr>
         <w:t xml:space="preserve">     </w:t>
       </w:r>
+      <w:proofErr w:type="spellStart"/>
       <w:r>
         <w:rPr>
           <w:rFonts w:ascii="Consolas" w:hAnsi="Consolas" w:cs="Consolas"/>
@@ -1211,6 +1421,7 @@
         </w:rPr>
         <w:t>var</w:t>
       </w:r>
+      <w:proofErr w:type="spellEnd"/>
       <w:r>
         <w:rPr>
           <w:rFonts w:ascii="Consolas" w:hAnsi="Consolas" w:cs="Consolas"/>
@@ -1239,7 +1450,18 @@
           <w:szCs w:val="19"/>
           <w:lang w:val="en-US" w:eastAsia="ru-RU"/>
         </w:rPr>
-        <w:t xml:space="preserve"> UT_TSmatch.</w:t>
+        <w:t xml:space="preserve"> UT_</w:t>
+      </w:r>
+      <w:proofErr w:type="gramStart"/>
+      <w:r>
+        <w:rPr>
+          <w:rFonts w:ascii="Consolas" w:hAnsi="Consolas" w:cs="Consolas"/>
+          <w:color w:val="000000"/>
+          <w:sz w:val="19"/>
+          <w:szCs w:val="19"/>
+          <w:lang w:val="en-US" w:eastAsia="ru-RU"/>
+        </w:rPr>
+        <w:t>TSmatch.</w:t>
       </w:r>
       <w:r>
         <w:rPr>
@@ -1249,8 +1471,21 @@
           <w:szCs w:val="19"/>
           <w:lang w:val="en-US" w:eastAsia="ru-RU"/>
         </w:rPr>
-        <w:t>_UT_Msg</w:t>
-      </w:r>
+        <w:t>_</w:t>
+      </w:r>
+      <w:proofErr w:type="spellStart"/>
+      <w:proofErr w:type="gramEnd"/>
+      <w:r>
+        <w:rPr>
+          <w:rFonts w:ascii="Consolas" w:hAnsi="Consolas" w:cs="Consolas"/>
+          <w:color w:val="2B91AF"/>
+          <w:sz w:val="19"/>
+          <w:szCs w:val="19"/>
+          <w:lang w:val="en-US" w:eastAsia="ru-RU"/>
+        </w:rPr>
+        <w:t>UT_Msg</w:t>
+      </w:r>
+      <w:proofErr w:type="spellEnd"/>
       <w:r>
         <w:rPr>
           <w:rFonts w:ascii="Consolas" w:hAnsi="Consolas" w:cs="Consolas"/>
@@ -1281,37 +1516,422 @@
         <w:ind w:left="0"/>
       </w:pPr>
       <w:r>
-        <w:t xml:space="preserve">Полагаю, теперь понятно, почему передавая в красный метод _UT_Mill я попытался передать имя тестируемого метода через делегата </w:t>
-      </w:r>
+        <w:t>Полагаю, теперь понятно, почему передавая в красный метод _</w:t>
+      </w:r>
+      <w:proofErr w:type="spellStart"/>
+      <w:r>
+        <w:t>UT_Mill</w:t>
+      </w:r>
+      <w:proofErr w:type="spellEnd"/>
+      <w:r>
+        <w:t xml:space="preserve"> я попытался передать имя тестируемого метода через делегата </w:t>
+      </w:r>
+      <w:proofErr w:type="spellStart"/>
+      <w:proofErr w:type="gramStart"/>
       <w:r>
         <w:rPr>
           <w:b/>
           <w:i/>
         </w:rPr>
-        <w:t>Funk&lt;</w:t>
-      </w:r>
+        <w:t>Funk</w:t>
+      </w:r>
+      <w:proofErr w:type="spellEnd"/>
       <w:r>
         <w:rPr>
           <w:b/>
           <w:i/>
         </w:rPr>
-        <w:t>.</w:t>
-      </w:r>
+        <w:t>&lt;</w:t>
+      </w:r>
+      <w:proofErr w:type="gramEnd"/>
       <w:r>
         <w:rPr>
           <w:b/>
           <w:i/>
         </w:rPr>
-        <w:t>.., string&gt;</w:t>
-      </w:r>
-      <w:r>
-        <w:rPr>
+        <w:t>.</w:t>
+      </w:r>
+      <w:r>
+        <w:rPr>
+          <w:b/>
           <w:i/>
         </w:rPr>
+        <w:t xml:space="preserve">.., </w:t>
+      </w:r>
+      <w:proofErr w:type="spellStart"/>
+      <w:r>
+        <w:rPr>
+          <w:b/>
+          <w:i/>
+        </w:rPr>
+        <w:t>string</w:t>
+      </w:r>
+      <w:proofErr w:type="spellEnd"/>
+      <w:r>
+        <w:rPr>
+          <w:b/>
+          <w:i/>
+        </w:rPr>
+        <w:t>&gt;</w:t>
+      </w:r>
+      <w:r>
+        <w:rPr>
+          <w:i/>
+        </w:rPr>
         <w:t>,</w:t>
       </w:r>
       <w:r>
         <w:t xml:space="preserve"> но не справился.</w:t>
+      </w:r>
+    </w:p>
+    <w:p>
+      <w:pPr>
+        <w:pStyle w:val="a3"/>
+        <w:numPr>
+          <w:ilvl w:val="0"/>
+          <w:numId w:val="1"/>
+        </w:numPr>
+      </w:pPr>
+      <w:r>
+        <w:rPr>
+          <w:b/>
+          <w:u w:val="single"/>
+        </w:rPr>
+        <w:t>Даты модификации</w:t>
+      </w:r>
+      <w:r>
+        <w:t xml:space="preserve">: </w:t>
+      </w:r>
+      <w:proofErr w:type="gramStart"/>
+      <w:r>
+        <w:t>В</w:t>
+      </w:r>
+      <w:proofErr w:type="gramEnd"/>
+      <w:r>
+        <w:t xml:space="preserve"> </w:t>
+      </w:r>
+      <w:r>
+        <w:rPr>
+          <w:lang w:val="en-US"/>
+        </w:rPr>
+        <w:t>TSmatch</w:t>
+      </w:r>
+      <w:r>
+        <w:t xml:space="preserve"> </w:t>
+      </w:r>
+      <w:r>
+        <w:t>есть несколько мест, где делаются изменения:</w:t>
+      </w:r>
+    </w:p>
+    <w:p>
+      <w:pPr>
+        <w:pStyle w:val="a3"/>
+        <w:numPr>
+          <w:ilvl w:val="1"/>
+          <w:numId w:val="1"/>
+        </w:numPr>
+      </w:pPr>
+      <w:r>
+        <w:t xml:space="preserve">Код </w:t>
+      </w:r>
+      <w:r>
+        <w:rPr>
+          <w:lang w:val="en-US"/>
+        </w:rPr>
+        <w:t>C#</w:t>
+      </w:r>
+    </w:p>
+    <w:p>
+      <w:pPr>
+        <w:pStyle w:val="a3"/>
+        <w:numPr>
+          <w:ilvl w:val="1"/>
+          <w:numId w:val="1"/>
+        </w:numPr>
+      </w:pPr>
+      <w:r>
+        <w:t xml:space="preserve">Ресурсные файлы </w:t>
+      </w:r>
+      <w:r>
+        <w:rPr>
+          <w:lang w:val="en-US"/>
+        </w:rPr>
+        <w:t>TSmatch</w:t>
+      </w:r>
+      <w:r>
+        <w:t>.</w:t>
+      </w:r>
+      <w:proofErr w:type="spellStart"/>
+      <w:r>
+        <w:rPr>
+          <w:lang w:val="en-US"/>
+        </w:rPr>
+        <w:t>resx</w:t>
+      </w:r>
+      <w:proofErr w:type="spellEnd"/>
+      <w:r>
+        <w:t xml:space="preserve">, </w:t>
+      </w:r>
+      <w:proofErr w:type="spellStart"/>
+      <w:r>
+        <w:rPr>
+          <w:lang w:val="en-US"/>
+        </w:rPr>
+        <w:t>TSmatchMsg</w:t>
+      </w:r>
+      <w:proofErr w:type="spellEnd"/>
+      <w:r>
+        <w:t>.</w:t>
+      </w:r>
+      <w:proofErr w:type="spellStart"/>
+      <w:r>
+        <w:rPr>
+          <w:lang w:val="en-US"/>
+        </w:rPr>
+        <w:t>resx</w:t>
+      </w:r>
+      <w:proofErr w:type="spellEnd"/>
+      <w:r>
+        <w:t xml:space="preserve"> </w:t>
+      </w:r>
+      <w:r>
+        <w:t xml:space="preserve">и </w:t>
+      </w:r>
+      <w:proofErr w:type="spellStart"/>
+      <w:r>
+        <w:rPr>
+          <w:lang w:val="en-US"/>
+        </w:rPr>
+        <w:t>TSmatchMsg</w:t>
+      </w:r>
+      <w:proofErr w:type="spellEnd"/>
+      <w:r>
+        <w:t>.</w:t>
+      </w:r>
+      <w:proofErr w:type="spellStart"/>
+      <w:r>
+        <w:rPr>
+          <w:lang w:val="en-US"/>
+        </w:rPr>
+        <w:t>ru</w:t>
+      </w:r>
+      <w:proofErr w:type="spellEnd"/>
+      <w:r>
+        <w:t>.</w:t>
+      </w:r>
+      <w:proofErr w:type="spellStart"/>
+      <w:r>
+        <w:rPr>
+          <w:lang w:val="en-US"/>
+        </w:rPr>
+        <w:t>resx</w:t>
+      </w:r>
+      <w:proofErr w:type="spellEnd"/>
+      <w:r>
+        <w:t xml:space="preserve"> </w:t>
+      </w:r>
+      <w:r>
+        <w:t>и все последующие</w:t>
+      </w:r>
+    </w:p>
+    <w:p>
+      <w:pPr>
+        <w:pStyle w:val="a3"/>
+        <w:numPr>
+          <w:ilvl w:val="1"/>
+          <w:numId w:val="1"/>
+        </w:numPr>
+      </w:pPr>
+      <w:r>
+        <w:t xml:space="preserve">Диспетчерский файл </w:t>
+      </w:r>
+      <w:r>
+        <w:rPr>
+          <w:lang w:val="en-US"/>
+        </w:rPr>
+        <w:t>Excel</w:t>
+      </w:r>
+      <w:r>
+        <w:t xml:space="preserve"> </w:t>
+      </w:r>
+      <w:r>
+        <w:rPr>
+          <w:lang w:val="en-US"/>
+        </w:rPr>
+        <w:t>TSmatch</w:t>
+      </w:r>
+      <w:r>
+        <w:t>.</w:t>
+      </w:r>
+      <w:proofErr w:type="spellStart"/>
+      <w:r>
+        <w:rPr>
+          <w:lang w:val="en-US"/>
+        </w:rPr>
+        <w:t>xlsx</w:t>
+      </w:r>
+      <w:proofErr w:type="spellEnd"/>
+      <w:r>
+        <w:t xml:space="preserve"> </w:t>
+      </w:r>
+      <w:r>
+        <w:t>и указанные в нем файлы- прайс-листы.</w:t>
+      </w:r>
+    </w:p>
+    <w:p>
+      <w:pPr>
+        <w:pStyle w:val="a3"/>
+      </w:pPr>
+      <w:r>
+        <w:t xml:space="preserve">Заметная часть ошибок, с которыми я сталкивался – несоответствие изменений содержимого этих источником между собой, когда не во всех нужных местах </w:t>
+      </w:r>
+      <w:r>
+        <w:t xml:space="preserve">изменения отражены, и они соответствуют друг другу. </w:t>
+      </w:r>
+      <w:r>
+        <w:br/>
+        <w:t xml:space="preserve">Сейчас это выявляется при прогоне </w:t>
+      </w:r>
+      <w:r>
+        <w:rPr>
+          <w:lang w:val="en-US"/>
+        </w:rPr>
+        <w:t>Unit</w:t>
+      </w:r>
+      <w:r>
+        <w:t xml:space="preserve"> </w:t>
+      </w:r>
+      <w:r>
+        <w:rPr>
+          <w:lang w:val="en-US"/>
+        </w:rPr>
+        <w:t>Test</w:t>
+      </w:r>
+      <w:r>
+        <w:t>’</w:t>
+      </w:r>
+      <w:proofErr w:type="spellStart"/>
+      <w:r>
+        <w:t>ов</w:t>
+      </w:r>
+      <w:proofErr w:type="spellEnd"/>
+      <w:r>
+        <w:t xml:space="preserve">, хотя в </w:t>
+      </w:r>
+      <w:r>
+        <w:rPr>
+          <w:lang w:val="en-US"/>
+        </w:rPr>
+        <w:t>TSmatch</w:t>
+      </w:r>
+      <w:r>
+        <w:t>.</w:t>
+      </w:r>
+      <w:proofErr w:type="spellStart"/>
+      <w:r>
+        <w:rPr>
+          <w:lang w:val="en-US"/>
+        </w:rPr>
+        <w:t>resx</w:t>
+      </w:r>
+      <w:proofErr w:type="spellEnd"/>
+      <w:r>
+        <w:t xml:space="preserve"> для форм документов предусмотрен атрибут </w:t>
+      </w:r>
+      <w:r>
+        <w:rPr>
+          <w:lang w:val="en-US"/>
+        </w:rPr>
+        <w:t>Date</w:t>
+      </w:r>
+      <w:r>
+        <w:t>:&lt;</w:t>
+      </w:r>
+      <w:r>
+        <w:t>дата и время</w:t>
+      </w:r>
+      <w:r>
+        <w:t xml:space="preserve">&gt; </w:t>
+      </w:r>
+      <w:r>
+        <w:t xml:space="preserve">и </w:t>
+      </w:r>
+      <w:r>
+        <w:rPr>
+          <w:lang w:val="en-US"/>
+        </w:rPr>
+        <w:t>Bootstrap</w:t>
+      </w:r>
+      <w:r>
+        <w:t xml:space="preserve"> </w:t>
+      </w:r>
+      <w:r>
+        <w:t xml:space="preserve">при старте </w:t>
+      </w:r>
+      <w:r>
+        <w:rPr>
+          <w:lang w:val="en-US"/>
+        </w:rPr>
+        <w:t>TSmatch</w:t>
+      </w:r>
+      <w:r>
+        <w:t xml:space="preserve"> </w:t>
+      </w:r>
+      <w:r>
+        <w:t>проверяет, что эти данные не устарели.</w:t>
+      </w:r>
+      <w:bookmarkStart w:id="0" w:name="_GoBack"/>
+      <w:bookmarkEnd w:id="0"/>
+    </w:p>
+    <w:p>
+      <w:pPr>
+        <w:pStyle w:val="a3"/>
+      </w:pPr>
+      <w:r>
+        <w:rPr>
+          <w:highlight w:val="yellow"/>
+        </w:rPr>
+        <w:t xml:space="preserve">Нужно ли проверять остальные источники? Или прогон </w:t>
+      </w:r>
+      <w:r>
+        <w:rPr>
+          <w:highlight w:val="yellow"/>
+          <w:lang w:val="en-US"/>
+        </w:rPr>
+        <w:t>Unit</w:t>
+      </w:r>
+      <w:r>
+        <w:rPr>
+          <w:highlight w:val="yellow"/>
+        </w:rPr>
+        <w:t xml:space="preserve"> </w:t>
+      </w:r>
+      <w:r>
+        <w:rPr>
+          <w:highlight w:val="yellow"/>
+          <w:lang w:val="en-US"/>
+        </w:rPr>
+        <w:t>Test</w:t>
+      </w:r>
+      <w:r>
+        <w:rPr>
+          <w:highlight w:val="yellow"/>
+        </w:rPr>
+        <w:t>’</w:t>
+      </w:r>
+      <w:proofErr w:type="spellStart"/>
+      <w:r>
+        <w:rPr>
+          <w:highlight w:val="yellow"/>
+        </w:rPr>
+        <w:t>ов</w:t>
+      </w:r>
+      <w:proofErr w:type="spellEnd"/>
+      <w:r>
+        <w:rPr>
+          <w:highlight w:val="yellow"/>
+        </w:rPr>
+        <w:t xml:space="preserve"> – исчерпывающая проверка?</w:t>
       </w:r>
     </w:p>
     <w:sectPr>

</xml_diff>